<commit_message>
Revert "Tuned CAHP120 Model"
This reverts commit 36112e99aa449ec4bab60677c72322144b00d8a0.
</commit_message>
<xml_diff>
--- a/doc/knownIssues.docx
+++ b/doc/knownIssues.docx
@@ -93,14 +93,6 @@
       <w:pPr>
         <w:pStyle w:val="Standard"/>
       </w:pPr>
-    </w:p>
-    <w:p>
-      <w:pPr>
-        <w:pStyle w:val="Standard"/>
-      </w:pPr>
-      <w:r>
-        <w:t>FIXED: HPWHsim now uses a piecewise linear function to find the input power at different air temperatures.</w:t>
-      </w:r>
     </w:p>
     <w:p>
       <w:pPr>
@@ -333,7 +325,7 @@
     <w:lsdException w:name="Table Web 2" w:semiHidden="1" w:unhideWhenUsed="1"/>
     <w:lsdException w:name="Table Web 3" w:semiHidden="1" w:unhideWhenUsed="1"/>
     <w:lsdException w:name="Balloon Text" w:semiHidden="1" w:unhideWhenUsed="1"/>
-    <w:lsdException w:name="Table Grid" w:uiPriority="59"/>
+    <w:lsdException w:name="Table Grid" w:semiHidden="1" w:uiPriority="59" w:unhideWhenUsed="1"/>
     <w:lsdException w:name="Table Theme" w:semiHidden="1" w:unhideWhenUsed="1"/>
     <w:lsdException w:name="Placeholder Text" w:semiHidden="1"/>
     <w:lsdException w:name="No Spacing" w:uiPriority="1" w:qFormat="1"/>

</xml_diff>